<commit_message>
Commenti e aggiustatine(Nome applicazione nel log e Statament TOP(x) )
</commit_message>
<xml_diff>
--- a/Documents/Documento di analisi.docx
+++ b/Documents/Documento di analisi.docx
@@ -129,7 +129,31 @@
         </w:numPr>
       </w:pPr>
       <w:r>
-        <w:t>Viene aggiunta all’area di testo “BOW” il numero di frecce disponibili, nel seguente formato “BOW: “ + numero frecce</w:t>
+        <w:t>Viene aggiunta all’area di testo “</w:t>
+      </w:r>
+      <w:proofErr w:type="spellStart"/>
+      <w:r>
+        <w:t>BOW</w:t>
+      </w:r>
+      <w:proofErr w:type="spellEnd"/>
+      <w:r>
+        <w:t>” il numero di frecce disponibili, nel seguente formato “</w:t>
+      </w:r>
+      <w:proofErr w:type="spellStart"/>
+      <w:r>
+        <w:t>BOW</w:t>
+      </w:r>
+      <w:proofErr w:type="spellEnd"/>
+      <w:r>
+        <w:t xml:space="preserve">: </w:t>
+      </w:r>
+      <w:proofErr w:type="gramStart"/>
+      <w:r>
+        <w:t>“ +</w:t>
+      </w:r>
+      <w:proofErr w:type="gramEnd"/>
+      <w:r>
+        <w:t xml:space="preserve"> numero frecce</w:t>
       </w:r>
     </w:p>
     <w:p>
@@ -180,8 +204,13 @@
         <w:t xml:space="preserve">IF </w:t>
       </w:r>
       <w:r>
-        <w:t>Durante una partita, l’utente preme il tasto SWORD</w:t>
-      </w:r>
+        <w:t xml:space="preserve">Durante una partita, l’utente preme il tasto </w:t>
+      </w:r>
+      <w:proofErr w:type="spellStart"/>
+      <w:r>
+        <w:t>SWORD</w:t>
+      </w:r>
+      <w:proofErr w:type="spellEnd"/>
     </w:p>
     <w:p>
       <w:pPr>
@@ -240,7 +269,15 @@
         <w:t>L’attacco SPECIAL non sarà più disponibile per un determinato numero di turni</w:t>
       </w:r>
       <w:r>
-        <w:t>, chiamato “Cooldown”</w:t>
+        <w:t>, chiamato “</w:t>
+      </w:r>
+      <w:proofErr w:type="spellStart"/>
+      <w:r>
+        <w:t>Cooldown</w:t>
+      </w:r>
+      <w:proofErr w:type="spellEnd"/>
+      <w:r>
+        <w:t>”</w:t>
       </w:r>
     </w:p>
     <w:p>
@@ -255,11 +292,21 @@
         <w:t xml:space="preserve">L’area di testo </w:t>
       </w:r>
       <w:r>
-        <w:t xml:space="preserve">“SPECIAL” viene colorata di rosso, mentre viene aggiunto il numero di turni rimanenti per il prossimo utilizzo, nel seguente formato “SPECIAL: “ + </w:t>
-      </w:r>
+        <w:t xml:space="preserve">“SPECIAL” viene colorata di rosso, mentre viene aggiunto il numero di turni rimanenti per il prossimo utilizzo, nel seguente formato “SPECIAL: </w:t>
+      </w:r>
+      <w:proofErr w:type="gramStart"/>
+      <w:r>
+        <w:t>“ +</w:t>
+      </w:r>
+      <w:proofErr w:type="gramEnd"/>
+      <w:r>
+        <w:t xml:space="preserve"> </w:t>
+      </w:r>
+      <w:proofErr w:type="spellStart"/>
       <w:r>
         <w:t>cooldown</w:t>
       </w:r>
+      <w:proofErr w:type="spellEnd"/>
     </w:p>
     <w:p>
       <w:pPr>
@@ -273,8 +320,13 @@
         <w:t xml:space="preserve">IF </w:t>
       </w:r>
       <w:r>
-        <w:t>Durante una partita, l’utente preme il tasto BOW</w:t>
-      </w:r>
+        <w:t xml:space="preserve">Durante una partita, l’utente preme il tasto </w:t>
+      </w:r>
+      <w:proofErr w:type="spellStart"/>
+      <w:r>
+        <w:t>BOW</w:t>
+      </w:r>
+      <w:proofErr w:type="spellEnd"/>
     </w:p>
     <w:p>
       <w:pPr>
@@ -298,7 +350,15 @@
       </w:pPr>
       <w:r>
         <w:lastRenderedPageBreak/>
-        <w:t>Viene decrementata di un’unità in numero di frecce disponibili e l’area di testo “BOW” viene modificata, aggiornando il numero di frecce disponibili</w:t>
+        <w:t>Viene decrementata di un’unità in numero di frecce disponibili e l’area di testo “</w:t>
+      </w:r>
+      <w:proofErr w:type="spellStart"/>
+      <w:r>
+        <w:t>BOW</w:t>
+      </w:r>
+      <w:proofErr w:type="spellEnd"/>
+      <w:r>
+        <w:t>” viene modificata, aggiornando il numero di frecce disponibili</w:t>
       </w:r>
     </w:p>
     <w:p>
@@ -322,7 +382,15 @@
         </w:numPr>
       </w:pPr>
       <w:r>
-        <w:t>L’area di testo “BOW” viene colorata di rosso</w:t>
+        <w:t>L’area di testo “</w:t>
+      </w:r>
+      <w:proofErr w:type="spellStart"/>
+      <w:r>
+        <w:t>BOW</w:t>
+      </w:r>
+      <w:proofErr w:type="spellEnd"/>
+      <w:r>
+        <w:t>” viene colorata di rosso</w:t>
       </w:r>
     </w:p>
     <w:p>
@@ -406,7 +474,15 @@
         </w:numPr>
       </w:pPr>
       <w:r>
-        <w:t>FOR EACH Nemico</w:t>
+        <w:t xml:space="preserve">FOR </w:t>
+      </w:r>
+      <w:proofErr w:type="spellStart"/>
+      <w:r>
+        <w:t>EACH</w:t>
+      </w:r>
+      <w:proofErr w:type="spellEnd"/>
+      <w:r>
+        <w:t xml:space="preserve"> Nemico</w:t>
       </w:r>
     </w:p>
     <w:p>
@@ -535,8 +611,21 @@
         </w:numPr>
       </w:pPr>
       <w:r>
-        <w:t>Tasti associati ai comandi di gioco, ossia movimento (su, giù, destra, sinistra), Sword, Special, Bow</w:t>
-      </w:r>
+        <w:t xml:space="preserve">Tasti associati ai comandi di gioco, ossia movimento (su, giù, destra, sinistra), </w:t>
+      </w:r>
+      <w:proofErr w:type="spellStart"/>
+      <w:r>
+        <w:t>Sword</w:t>
+      </w:r>
+      <w:proofErr w:type="spellEnd"/>
+      <w:r>
+        <w:t xml:space="preserve">, Special, </w:t>
+      </w:r>
+      <w:proofErr w:type="spellStart"/>
+      <w:r>
+        <w:t>Bow</w:t>
+      </w:r>
+      <w:proofErr w:type="spellEnd"/>
     </w:p>
     <w:p>
       <w:pPr>
@@ -558,8 +647,13 @@
           <w:numId w:val="2"/>
         </w:numPr>
       </w:pPr>
-      <w:r>
-        <w:t xml:space="preserve">Usarname, password, </w:t>
+      <w:proofErr w:type="spellStart"/>
+      <w:r>
+        <w:t>Usarname</w:t>
+      </w:r>
+      <w:proofErr w:type="spellEnd"/>
+      <w:r>
+        <w:t xml:space="preserve">, password, </w:t>
       </w:r>
       <w:r>
         <w:t>Indirizzo e porta del database</w:t>
@@ -672,7 +766,35 @@
         </w:numPr>
       </w:pPr>
       <w:r>
-        <w:t>Disponibilità dell’attacco special e cooldown attuale (se la special è disponibile cooldown = 0)</w:t>
+        <w:t xml:space="preserve">Disponibilità dell’attacco special e </w:t>
+      </w:r>
+      <w:proofErr w:type="spellStart"/>
+      <w:r>
+        <w:t>cooldown</w:t>
+      </w:r>
+      <w:proofErr w:type="spellEnd"/>
+      <w:r>
+        <w:t xml:space="preserve"> attuale (se la special è disponibile </w:t>
+      </w:r>
+      <w:r>
+        <w:br/>
+      </w:r>
+      <w:proofErr w:type="spellStart"/>
+      <w:r>
+        <w:t>cooldown</w:t>
+      </w:r>
+      <w:proofErr w:type="spellEnd"/>
+      <w:r>
+        <w:t xml:space="preserve"> </w:t>
+      </w:r>
+      <w:r>
+        <w:t>=</w:t>
+      </w:r>
+      <w:r>
+        <w:t xml:space="preserve"> </w:t>
+      </w:r>
+      <w:r>
+        <w:t>0)</w:t>
       </w:r>
     </w:p>
     <w:p>
@@ -934,7 +1056,15 @@
         </w:numPr>
       </w:pPr>
       <w:r>
-        <w:t>Indirizzo IP del client</w:t>
+        <w:t xml:space="preserve">Indirizzo </w:t>
+      </w:r>
+      <w:proofErr w:type="spellStart"/>
+      <w:r>
+        <w:t>IP</w:t>
+      </w:r>
+      <w:proofErr w:type="spellEnd"/>
+      <w:r>
+        <w:t xml:space="preserve"> del client</w:t>
       </w:r>
     </w:p>
     <w:p>
@@ -945,8 +1075,13 @@
           <w:numId w:val="7"/>
         </w:numPr>
       </w:pPr>
-      <w:r>
-        <w:t>Timestamp dell’evento</w:t>
+      <w:proofErr w:type="spellStart"/>
+      <w:r>
+        <w:t>Timestamp</w:t>
+      </w:r>
+      <w:proofErr w:type="spellEnd"/>
+      <w:r>
+        <w:t xml:space="preserve"> dell’evento</w:t>
       </w:r>
     </w:p>
     <w:p>
@@ -966,7 +1101,15 @@
         <w:ind w:left="708"/>
       </w:pPr>
       <w:r>
-        <w:t>Il server di log, ricevuto un messaggio, ne valida il contenuto tramite schema xsd e se la validazione ha successo aggiunge il messaggio all’apposito file di log.</w:t>
+        <w:t xml:space="preserve">Il server di log, ricevuto un messaggio, ne valida il contenuto tramite schema </w:t>
+      </w:r>
+      <w:proofErr w:type="spellStart"/>
+      <w:r>
+        <w:t>xsd</w:t>
+      </w:r>
+      <w:proofErr w:type="spellEnd"/>
+      <w:r>
+        <w:t xml:space="preserve"> e se la validazione ha successo aggiunge il messaggio all’apposito file di log.</w:t>
       </w:r>
     </w:p>
     <w:sectPr>

</xml_diff>